<commit_message>
Resultaten zeta en mat en meth TEM
</commit_message>
<xml_diff>
--- a/Verslag/Inleiding.docx
+++ b/Verslag/Inleiding.docx
@@ -1276,6 +1276,11 @@
       </w:r>
     </w:p>
     <w:p>
+      <w:pPr>
+        <w:rPr>
+          <w:lang w:val="en-GB"/>
+        </w:rPr>
+      </w:pPr>
       <w:r>
         <w:rPr>
           <w:lang w:val="en-GB"/>
@@ -1352,19 +1357,39 @@
         <w:r>
           <w:rPr>
             <w:rStyle w:val="Hyperlink"/>
+            <w:lang w:val="en-GB"/>
           </w:rPr>
           <w:t>http://www.mdpi.com/2079-4991/1/1/31/htm</w:t>
         </w:r>
       </w:hyperlink>
       <w:r>
+        <w:rPr>
+          <w:lang w:val="en-GB"/>
+        </w:rPr>
         <w:t xml:space="preserve"> </w:t>
       </w:r>
     </w:p>
-    <w:p/>
-    <w:p>
-      <w:r>
+    <w:p>
+      <w:pPr>
+        <w:rPr>
+          <w:lang w:val="en-GB"/>
+        </w:rPr>
+      </w:pPr>
+    </w:p>
+    <w:p>
+      <w:pPr>
+        <w:rPr>
+          <w:lang w:val="en-GB"/>
+        </w:rPr>
+      </w:pPr>
+      <w:proofErr w:type="spellStart"/>
+      <w:r>
+        <w:rPr>
+          <w:lang w:val="en-GB"/>
+        </w:rPr>
         <w:t>Bronnen</w:t>
       </w:r>
+      <w:proofErr w:type="spellEnd"/>
     </w:p>
     <w:p>
       <w:pPr>
@@ -1454,21 +1479,7 @@
             <w:rStyle w:val="Hyperlink"/>
             <w:lang w:val="en-GB"/>
           </w:rPr>
-          <w:t>http://www.imagin</w:t>
-        </w:r>
-        <w:r>
-          <w:rPr>
-            <w:rStyle w:val="Hyperlink"/>
-            <w:lang w:val="en-GB"/>
-          </w:rPr>
-          <w:t>i</w:t>
-        </w:r>
-        <w:r>
-          <w:rPr>
-            <w:rStyle w:val="Hyperlink"/>
-            <w:lang w:val="en-GB"/>
-          </w:rPr>
-          <w:t>s.com/radiotherapy/cancer-treatment-with-radiation-therapy</w:t>
+          <w:t>http://www.imaginis.com/radiotherapy/cancer-treatment-with-radiation-therapy</w:t>
         </w:r>
       </w:hyperlink>
       <w:r>
@@ -1531,21 +1542,7 @@
             <w:rStyle w:val="Hyperlink"/>
             <w:lang w:val="en-GB"/>
           </w:rPr>
-          <w:t>http://citesee</w:t>
-        </w:r>
-        <w:r>
-          <w:rPr>
-            <w:rStyle w:val="Hyperlink"/>
-            <w:lang w:val="en-GB"/>
-          </w:rPr>
-          <w:t>r</w:t>
-        </w:r>
-        <w:r>
-          <w:rPr>
-            <w:rStyle w:val="Hyperlink"/>
-            <w:lang w:val="en-GB"/>
-          </w:rPr>
-          <w:t>x.ist.psu.edu/viewdoc/download?doi=10.1.1.462.2846&amp;rep=rep1&amp;type=pdf</w:t>
+          <w:t>http://citeseerx.ist.psu.edu/viewdoc/download?doi=10.1.1.462.2846&amp;rep=rep1&amp;type=pdf</w:t>
         </w:r>
       </w:hyperlink>
       <w:r>
@@ -1625,21 +1622,7 @@
             <w:rStyle w:val="Hyperlink"/>
             <w:lang w:val="en-GB"/>
           </w:rPr>
-          <w:t>http://www.ncb</w:t>
-        </w:r>
-        <w:r>
-          <w:rPr>
-            <w:rStyle w:val="Hyperlink"/>
-            <w:lang w:val="en-GB"/>
-          </w:rPr>
-          <w:t>i</w:t>
-        </w:r>
-        <w:r>
-          <w:rPr>
-            <w:rStyle w:val="Hyperlink"/>
-            <w:lang w:val="en-GB"/>
-          </w:rPr>
-          <w:t>.nlm.nih.gov/pubmed/16262332</w:t>
+          <w:t>http://www.ncbi.nlm.nih.gov/pubmed/16262332</w:t>
         </w:r>
       </w:hyperlink>
       <w:r>
@@ -1717,21 +1700,7 @@
             <w:rStyle w:val="Hyperlink"/>
             <w:lang w:val="en-GB"/>
           </w:rPr>
-          <w:t>http://</w:t>
-        </w:r>
-        <w:r>
-          <w:rPr>
-            <w:rStyle w:val="Hyperlink"/>
-            <w:lang w:val="en-GB"/>
-          </w:rPr>
-          <w:t>w</w:t>
-        </w:r>
-        <w:r>
-          <w:rPr>
-            <w:rStyle w:val="Hyperlink"/>
-            <w:lang w:val="en-GB"/>
-          </w:rPr>
-          <w:t>ww.ncbi.nlm.nih.gov/pmc/articles/PMC3473940/</w:t>
+          <w:t>http://www.ncbi.nlm.nih.gov/pmc/articles/PMC3473940/</w:t>
         </w:r>
       </w:hyperlink>
       <w:r>
@@ -1828,21 +1797,396 @@
             <w:rStyle w:val="Hyperlink"/>
             <w:lang w:val="en-GB"/>
           </w:rPr>
-          <w:t>http://iops</w:t>
+          <w:t>http://iopscience.iop.org/article/10.1088/0031-9155/49/18/N03/meta</w:t>
         </w:r>
+      </w:hyperlink>
+      <w:r>
+        <w:rPr>
+          <w:lang w:val="en-GB"/>
+        </w:rPr>
+        <w:t xml:space="preserve"> </w:t>
+      </w:r>
+      <w:r>
+        <w:rPr>
+          <w:lang w:val="en-GB"/>
+        </w:rPr>
+        <w:br/>
+        <w:t xml:space="preserve">J. </w:t>
+      </w:r>
+      <w:proofErr w:type="spellStart"/>
+      <w:r>
+        <w:rPr>
+          <w:lang w:val="en-GB"/>
+        </w:rPr>
+        <w:t>Hainfeld</w:t>
+      </w:r>
+      <w:proofErr w:type="spellEnd"/>
+      <w:r>
+        <w:rPr>
+          <w:lang w:val="en-GB"/>
+        </w:rPr>
+        <w:t xml:space="preserve">, D. </w:t>
+      </w:r>
+      <w:proofErr w:type="spellStart"/>
+      <w:r>
+        <w:rPr>
+          <w:lang w:val="en-GB"/>
+        </w:rPr>
+        <w:t>Slatkin</w:t>
+      </w:r>
+      <w:proofErr w:type="spellEnd"/>
+      <w:r>
+        <w:rPr>
+          <w:lang w:val="en-GB"/>
+        </w:rPr>
+        <w:t xml:space="preserve">, and H. </w:t>
+      </w:r>
+      <w:proofErr w:type="spellStart"/>
+      <w:r>
+        <w:rPr>
+          <w:lang w:val="en-GB"/>
+        </w:rPr>
+        <w:t>Smilowitz</w:t>
+      </w:r>
+      <w:proofErr w:type="spellEnd"/>
+      <w:r>
+        <w:rPr>
+          <w:lang w:val="en-GB"/>
+        </w:rPr>
+        <w:br/>
+        <w:t>The use of gold nanoparticles to enhance radiotherapy in mice</w:t>
+      </w:r>
+      <w:r>
+        <w:rPr>
+          <w:lang w:val="en-GB"/>
+        </w:rPr>
+        <w:br/>
+        <w:t>Physics in medicine and biology</w:t>
+      </w:r>
+      <w:r>
+        <w:rPr>
+          <w:lang w:val="en-GB"/>
+        </w:rPr>
+        <w:br/>
+        <w:t>49(18): N309-N315</w:t>
+      </w:r>
+      <w:r>
+        <w:rPr>
+          <w:lang w:val="en-GB"/>
+        </w:rPr>
+        <w:br/>
+        <w:t>2008</w:t>
+      </w:r>
+    </w:p>
+    <w:p>
+      <w:pPr>
+        <w:rPr>
+          <w:lang w:val="en-GB"/>
+        </w:rPr>
+      </w:pPr>
+      <w:r>
+        <w:rPr>
+          <w:lang w:val="en-GB"/>
+        </w:rPr>
+        <w:t>expevidence1</w:t>
+      </w:r>
+      <w:r>
+        <w:rPr>
+          <w:lang w:val="en-GB"/>
+        </w:rPr>
+        <w:br/>
+        <w:t xml:space="preserve">D. M. Herold et al. </w:t>
+      </w:r>
+      <w:r>
+        <w:rPr>
+          <w:lang w:val="en-GB"/>
+        </w:rPr>
+        <w:br/>
+        <w:t>Gold microspheres:  a selective technique for producing biologically effective dose enhancement</w:t>
+      </w:r>
+      <w:r>
+        <w:rPr>
+          <w:lang w:val="en-GB"/>
+        </w:rPr>
+        <w:br/>
+        <w:t>International journal of radiation biology</w:t>
+      </w:r>
+      <w:r>
+        <w:rPr>
+          <w:lang w:val="en-GB"/>
+        </w:rPr>
+        <w:br/>
+        <w:t>76(10): 1357-1364</w:t>
+      </w:r>
+      <w:r>
+        <w:rPr>
+          <w:lang w:val="en-GB"/>
+        </w:rPr>
+        <w:br/>
+        <w:t>2000</w:t>
+      </w:r>
+    </w:p>
+    <w:p>
+      <w:pPr>
+        <w:rPr>
+          <w:lang w:val="en-GB"/>
+        </w:rPr>
+      </w:pPr>
+      <w:r>
+        <w:rPr>
+          <w:lang w:val="en-GB"/>
+        </w:rPr>
+        <w:t>expevidence2</w:t>
+      </w:r>
+      <w:r>
+        <w:rPr>
+          <w:lang w:val="en-GB"/>
+        </w:rPr>
+        <w:br/>
+        <w:t xml:space="preserve">E. A. Foley, J. Carter, F. Shan, and T. </w:t>
+      </w:r>
+      <w:proofErr w:type="spellStart"/>
+      <w:r>
+        <w:rPr>
+          <w:lang w:val="en-GB"/>
+        </w:rPr>
+        <w:t>Guo</w:t>
+      </w:r>
+      <w:proofErr w:type="spellEnd"/>
+      <w:r>
+        <w:rPr>
+          <w:lang w:val="en-GB"/>
+        </w:rPr>
+        <w:br/>
+        <w:t>Enhanced relaxation of nanoparticle-bound supercoiled DNA in X-ray radiation</w:t>
+      </w:r>
+      <w:r>
+        <w:rPr>
+          <w:lang w:val="en-GB"/>
+        </w:rPr>
+        <w:br/>
+        <w:t>Chemical communications (Cambridge England)</w:t>
+      </w:r>
+      <w:r>
+        <w:rPr>
+          <w:lang w:val="en-GB"/>
+        </w:rPr>
+        <w:br/>
+        <w:t>25: 3192-3194</w:t>
+      </w:r>
+      <w:r>
+        <w:rPr>
+          <w:lang w:val="en-GB"/>
+        </w:rPr>
+        <w:br/>
+        <w:t>2005</w:t>
+      </w:r>
+    </w:p>
+    <w:p>
+      <w:pPr>
+        <w:rPr>
+          <w:lang w:val="en-GB"/>
+        </w:rPr>
+      </w:pPr>
+      <w:proofErr w:type="spellStart"/>
+      <w:r>
+        <w:rPr>
+          <w:lang w:val="en-GB"/>
+        </w:rPr>
+        <w:t>radtype</w:t>
+      </w:r>
+      <w:proofErr w:type="spellEnd"/>
+      <w:r>
+        <w:rPr>
+          <w:lang w:val="en-GB"/>
+        </w:rPr>
+        <w:br/>
+      </w:r>
+      <w:proofErr w:type="spellStart"/>
+      <w:r>
+        <w:rPr>
+          <w:lang w:val="en-GB"/>
+        </w:rPr>
+        <w:t>A.Zuppinger</w:t>
+      </w:r>
+      <w:proofErr w:type="spellEnd"/>
+      <w:r>
+        <w:rPr>
+          <w:lang w:val="en-GB"/>
+        </w:rPr>
+        <w:br/>
+        <w:t>Particle Beam Therapy</w:t>
+      </w:r>
+      <w:r>
+        <w:rPr>
+          <w:lang w:val="en-GB"/>
+        </w:rPr>
+        <w:br/>
+        <w:t>Proceeding of the Royal Society of Medicine</w:t>
+      </w:r>
+      <w:r>
+        <w:rPr>
+          <w:lang w:val="en-GB"/>
+        </w:rPr>
+        <w:br/>
+        <w:t>58(March): 151-160</w:t>
+      </w:r>
+      <w:r>
+        <w:rPr>
+          <w:lang w:val="en-GB"/>
+        </w:rPr>
+        <w:br/>
+        <w:t>1965</w:t>
+      </w:r>
+    </w:p>
+    <w:p>
+      <w:pPr>
+        <w:rPr>
+          <w:lang w:val="en-GB"/>
+        </w:rPr>
+      </w:pPr>
+      <w:r>
+        <w:rPr>
+          <w:lang w:val="en-GB"/>
+        </w:rPr>
+        <w:t>Knoll</w:t>
+      </w:r>
+      <w:r>
+        <w:rPr>
+          <w:lang w:val="en-GB"/>
+        </w:rPr>
+        <w:br/>
+        <w:t>G. F. Knoll</w:t>
+      </w:r>
+      <w:r>
+        <w:rPr>
+          <w:lang w:val="en-GB"/>
+        </w:rPr>
+        <w:br/>
+        <w:t>Radiation Detection and Measurement</w:t>
+      </w:r>
+      <w:r>
+        <w:rPr>
+          <w:lang w:val="en-GB"/>
+        </w:rPr>
+        <w:br/>
+        <w:t>volume 3</w:t>
+      </w:r>
+      <w:r>
+        <w:rPr>
+          <w:lang w:val="en-GB"/>
+        </w:rPr>
+        <w:br/>
+        <w:t>2010</w:t>
+      </w:r>
+    </w:p>
+    <w:p>
+      <w:proofErr w:type="spellStart"/>
+      <w:r>
+        <w:t>Celbio</w:t>
+      </w:r>
+      <w:proofErr w:type="spellEnd"/>
+      <w:r>
+        <w:br/>
+        <w:t>P. Van Dijck</w:t>
+      </w:r>
+      <w:r>
+        <w:br/>
+        <w:t>Celbiologie en biochemie</w:t>
+      </w:r>
+      <w:r>
+        <w:br/>
+      </w:r>
+      <w:r>
+        <w:t>2013</w:t>
+      </w:r>
+    </w:p>
+    <w:p>
+      <w:pPr>
+        <w:rPr>
+          <w:lang w:val="en-GB"/>
+        </w:rPr>
+      </w:pPr>
+      <w:r>
+        <w:rPr>
+          <w:lang w:val="en-GB"/>
+        </w:rPr>
+        <w:lastRenderedPageBreak/>
+        <w:t>FEI</w:t>
+      </w:r>
+      <w:r>
+        <w:rPr>
+          <w:lang w:val="en-GB"/>
+        </w:rPr>
+        <w:br/>
+      </w:r>
+      <w:proofErr w:type="spellStart"/>
+      <w:r>
+        <w:rPr>
+          <w:lang w:val="en-GB"/>
+        </w:rPr>
+        <w:t>FEI</w:t>
+      </w:r>
+      <w:proofErr w:type="spellEnd"/>
+      <w:r>
+        <w:rPr>
+          <w:lang w:val="en-GB"/>
+        </w:rPr>
+        <w:br/>
+        <w:t>An introduction to electron microscopy</w:t>
+      </w:r>
+      <w:r>
+        <w:rPr>
+          <w:lang w:val="en-GB"/>
+        </w:rPr>
+        <w:br/>
+      </w:r>
+      <w:r>
+        <w:rPr>
+          <w:lang w:val="en-GB"/>
+        </w:rPr>
+        <w:t>2010</w:t>
+      </w:r>
+    </w:p>
+    <w:p>
+      <w:pPr>
+        <w:rPr>
+          <w:lang w:val="en-GB"/>
+        </w:rPr>
+      </w:pPr>
+      <w:r>
+        <w:rPr>
+          <w:lang w:val="en-GB"/>
+        </w:rPr>
+        <w:t>TEM</w:t>
+      </w:r>
+      <w:r>
+        <w:rPr>
+          <w:lang w:val="en-GB"/>
+        </w:rPr>
+        <w:br/>
+        <w:t>S. Bradbury</w:t>
+      </w:r>
+      <w:r>
+        <w:rPr>
+          <w:lang w:val="en-GB"/>
+        </w:rPr>
+        <w:br/>
+        <w:t>Transmission electron microscope (TEM)</w:t>
+      </w:r>
+      <w:r>
+        <w:rPr>
+          <w:lang w:val="en-GB"/>
+        </w:rPr>
+        <w:br/>
+      </w:r>
+      <w:hyperlink r:id="rId16" w:history="1">
         <w:r>
           <w:rPr>
             <w:rStyle w:val="Hyperlink"/>
             <w:lang w:val="en-GB"/>
           </w:rPr>
-          <w:t>c</w:t>
-        </w:r>
-        <w:r>
-          <w:rPr>
-            <w:rStyle w:val="Hyperlink"/>
-            <w:lang w:val="en-GB"/>
-          </w:rPr>
-          <w:t>ience.iop.org/article/10.1088/0031-9155/49/18/N03/meta</w:t>
+          <w:t>http://www.britannica.com/technology/transmission-electron-microscope</w:t>
         </w:r>
       </w:hyperlink>
       <w:r>
@@ -1856,276 +2200,88 @@
           <w:lang w:val="en-GB"/>
         </w:rPr>
         <w:br/>
-        <w:t xml:space="preserve">J. </w:t>
-      </w:r>
-      <w:proofErr w:type="spellStart"/>
-      <w:r>
-        <w:rPr>
-          <w:lang w:val="en-GB"/>
-        </w:rPr>
-        <w:t>Hainfeld</w:t>
-      </w:r>
-      <w:proofErr w:type="spellEnd"/>
-      <w:r>
-        <w:rPr>
-          <w:lang w:val="en-GB"/>
-        </w:rPr>
-        <w:t xml:space="preserve">, D. </w:t>
-      </w:r>
-      <w:proofErr w:type="spellStart"/>
-      <w:r>
-        <w:rPr>
-          <w:lang w:val="en-GB"/>
-        </w:rPr>
-        <w:t>Slatkin</w:t>
-      </w:r>
-      <w:proofErr w:type="spellEnd"/>
-      <w:r>
-        <w:rPr>
-          <w:lang w:val="en-GB"/>
-        </w:rPr>
-        <w:t xml:space="preserve">, and H. </w:t>
-      </w:r>
-      <w:proofErr w:type="spellStart"/>
-      <w:r>
-        <w:rPr>
-          <w:lang w:val="en-GB"/>
-        </w:rPr>
-        <w:t>Smilowitz</w:t>
-      </w:r>
-      <w:proofErr w:type="spellEnd"/>
-      <w:r>
-        <w:rPr>
-          <w:lang w:val="en-GB"/>
-        </w:rPr>
-        <w:br/>
-        <w:t>The use of gold nanoparticles to enhance radiotherapy in mice</w:t>
-      </w:r>
-      <w:r>
-        <w:rPr>
-          <w:lang w:val="en-GB"/>
-        </w:rPr>
-        <w:br/>
-        <w:t>Physics in medicine and biology</w:t>
-      </w:r>
-      <w:r>
-        <w:rPr>
-          <w:lang w:val="en-GB"/>
-        </w:rPr>
-        <w:br/>
-        <w:t>49(18): N309-N315</w:t>
-      </w:r>
-      <w:r>
-        <w:rPr>
-          <w:lang w:val="en-GB"/>
-        </w:rPr>
-        <w:br/>
-        <w:t>2008</w:t>
-      </w:r>
-    </w:p>
-    <w:p>
-      <w:pPr>
-        <w:rPr>
-          <w:lang w:val="en-GB"/>
-        </w:rPr>
-      </w:pPr>
-      <w:r>
-        <w:rPr>
-          <w:lang w:val="en-GB"/>
-        </w:rPr>
-        <w:t>expevidence1</w:t>
-      </w:r>
-      <w:r>
-        <w:rPr>
-          <w:lang w:val="en-GB"/>
-        </w:rPr>
-        <w:br/>
-        <w:t xml:space="preserve">D. M. Herold et al. </w:t>
-      </w:r>
-      <w:r>
-        <w:rPr>
-          <w:lang w:val="en-GB"/>
-        </w:rPr>
-        <w:br/>
-        <w:t>Gold microspheres:  a selective technique for producing biologically effective dose enhancement</w:t>
-      </w:r>
-      <w:r>
-        <w:rPr>
-          <w:lang w:val="en-GB"/>
-        </w:rPr>
-        <w:br/>
-        <w:t>International journal of radiation biology</w:t>
-      </w:r>
-      <w:r>
-        <w:rPr>
-          <w:lang w:val="en-GB"/>
-        </w:rPr>
-        <w:br/>
-        <w:t>76(10): 1357-1364</w:t>
-      </w:r>
-      <w:r>
-        <w:rPr>
-          <w:lang w:val="en-GB"/>
-        </w:rPr>
-        <w:br/>
-        <w:t>2000</w:t>
-      </w:r>
-    </w:p>
-    <w:p>
-      <w:pPr>
-        <w:rPr>
-          <w:lang w:val="en-GB"/>
-        </w:rPr>
-      </w:pPr>
-      <w:r>
-        <w:rPr>
-          <w:lang w:val="en-GB"/>
-        </w:rPr>
-        <w:t>expevidence2</w:t>
-      </w:r>
-      <w:r>
-        <w:rPr>
-          <w:lang w:val="en-GB"/>
-        </w:rPr>
-        <w:br/>
-        <w:t xml:space="preserve">E. A. Foley, J. Carter, F. Shan, and T. </w:t>
-      </w:r>
-      <w:proofErr w:type="spellStart"/>
-      <w:r>
-        <w:rPr>
-          <w:lang w:val="en-GB"/>
-        </w:rPr>
-        <w:t>Guo</w:t>
-      </w:r>
-      <w:proofErr w:type="spellEnd"/>
-      <w:r>
-        <w:rPr>
-          <w:lang w:val="en-GB"/>
-        </w:rPr>
-        <w:br/>
-        <w:t>Enhanced relaxation of nanoparticle-bound supercoiled DNA in X-ray radiation</w:t>
-      </w:r>
-      <w:r>
-        <w:rPr>
-          <w:lang w:val="en-GB"/>
-        </w:rPr>
-        <w:br/>
-        <w:t>Chemical communications (Cambridge England)</w:t>
-      </w:r>
-      <w:r>
-        <w:rPr>
-          <w:lang w:val="en-GB"/>
-        </w:rPr>
-        <w:br/>
-        <w:t>25: 3192-3194</w:t>
-      </w:r>
-      <w:r>
-        <w:rPr>
-          <w:lang w:val="en-GB"/>
-        </w:rPr>
-        <w:br/>
-        <w:t>2005</w:t>
-      </w:r>
-    </w:p>
-    <w:p>
-      <w:pPr>
-        <w:rPr>
-          <w:lang w:val="en-GB"/>
-        </w:rPr>
-      </w:pPr>
-      <w:proofErr w:type="spellStart"/>
-      <w:r>
-        <w:rPr>
-          <w:lang w:val="en-GB"/>
-        </w:rPr>
-        <w:t>radtype</w:t>
-      </w:r>
-      <w:proofErr w:type="spellEnd"/>
-      <w:r>
-        <w:rPr>
-          <w:lang w:val="en-GB"/>
-        </w:rPr>
-        <w:br/>
-      </w:r>
-      <w:proofErr w:type="spellStart"/>
-      <w:r>
-        <w:rPr>
-          <w:lang w:val="en-GB"/>
-        </w:rPr>
-        <w:t>A.Zuppinger</w:t>
-      </w:r>
-      <w:proofErr w:type="spellEnd"/>
-      <w:r>
-        <w:rPr>
-          <w:lang w:val="en-GB"/>
-        </w:rPr>
-        <w:br/>
-        <w:t>Particle Beam Therapy</w:t>
-      </w:r>
-      <w:r>
-        <w:rPr>
-          <w:lang w:val="en-GB"/>
-        </w:rPr>
-        <w:br/>
-        <w:t>Proceeding of the Royal Society of Medicine</w:t>
-      </w:r>
-      <w:r>
-        <w:rPr>
-          <w:lang w:val="en-GB"/>
-        </w:rPr>
-        <w:br/>
-        <w:t>58(March): 151-160</w:t>
-      </w:r>
-      <w:r>
-        <w:rPr>
-          <w:lang w:val="en-GB"/>
-        </w:rPr>
-        <w:br/>
-        <w:t>1965</w:t>
-      </w:r>
-    </w:p>
-    <w:p>
-      <w:pPr>
-        <w:rPr>
-          <w:lang w:val="en-GB"/>
-        </w:rPr>
-      </w:pPr>
-      <w:r>
-        <w:rPr>
-          <w:lang w:val="en-GB"/>
-        </w:rPr>
-        <w:t>Knoll</w:t>
-      </w:r>
-      <w:r>
-        <w:rPr>
-          <w:lang w:val="en-GB"/>
-        </w:rPr>
-        <w:br/>
-        <w:t>G. F. Knoll</w:t>
-      </w:r>
-      <w:r>
-        <w:rPr>
-          <w:lang w:val="en-GB"/>
-        </w:rPr>
-        <w:br/>
-        <w:t>Radiation Detection and Measurement</w:t>
-      </w:r>
-      <w:r>
-        <w:rPr>
-          <w:lang w:val="en-GB"/>
-        </w:rPr>
-        <w:br/>
-        <w:t>volume 3</w:t>
-      </w:r>
-      <w:r>
-        <w:rPr>
-          <w:lang w:val="en-GB"/>
-        </w:rPr>
-        <w:br/>
-        <w:t>2010</w:t>
+        <w:t>April 216</w:t>
+      </w:r>
+    </w:p>
+    <w:p>
+      <w:pPr>
+        <w:autoSpaceDE w:val="0"/>
+        <w:autoSpaceDN w:val="0"/>
+        <w:adjustRightInd w:val="0"/>
+        <w:spacing w:after="0" w:line="240" w:lineRule="auto"/>
+        <w:rPr>
+          <w:rFonts w:cs="CMR12"/>
+          <w:lang w:val="en-GB"/>
+        </w:rPr>
+      </w:pPr>
+      <w:proofErr w:type="spellStart"/>
+      <w:r>
+        <w:rPr>
+          <w:lang w:val="en-GB"/>
+        </w:rPr>
+        <w:t>Goldbul</w:t>
+      </w:r>
+      <w:proofErr w:type="spellEnd"/>
+      <w:r>
+        <w:rPr>
+          <w:lang w:val="en-GB"/>
+        </w:rPr>
+        <w:br/>
+        <w:t>J. Manson et al.</w:t>
+      </w:r>
+      <w:r>
+        <w:rPr>
+          <w:lang w:val="en-GB"/>
+        </w:rPr>
+        <w:br/>
+      </w:r>
+      <w:r>
+        <w:rPr>
+          <w:rFonts w:cs="CMR12"/>
+          <w:lang w:val="en-GB"/>
+        </w:rPr>
+        <w:t xml:space="preserve">Polyethylene glycol functionalized </w:t>
+      </w:r>
+      <w:r>
+        <w:rPr>
+          <w:rFonts w:cs="CMR12"/>
+          <w:lang w:val="en-GB"/>
+        </w:rPr>
+        <w:t xml:space="preserve">gold nanoparticles: The influence </w:t>
+      </w:r>
+      <w:r>
+        <w:rPr>
+          <w:rFonts w:cs="CMR12"/>
+          <w:lang w:val="en-GB"/>
+        </w:rPr>
+        <w:t>of capping density on stability in various media</w:t>
+      </w:r>
+      <w:r>
+        <w:rPr>
+          <w:rFonts w:cs="CMR12"/>
+          <w:lang w:val="en-GB"/>
+        </w:rPr>
+        <w:br/>
+        <w:t>Gold Bulletin</w:t>
+      </w:r>
+      <w:r>
+        <w:rPr>
+          <w:rFonts w:cs="CMR12"/>
+          <w:lang w:val="en-GB"/>
+        </w:rPr>
+        <w:br/>
+        <w:t>44(2): 99-105</w:t>
       </w:r>
       <w:bookmarkStart w:id="0" w:name="_GoBack"/>
       <w:bookmarkEnd w:id="0"/>
+      <w:r>
+        <w:rPr>
+          <w:rFonts w:cs="CMR12"/>
+          <w:lang w:val="en-GB"/>
+        </w:rPr>
+        <w:br/>
+        <w:t>2011</w:t>
+      </w:r>
     </w:p>
     <w:sectPr>
       <w:pgSz w:w="11906" w:h="16838"/>

</xml_diff>